<commit_message>
pull out add user and entity pages
</commit_message>
<xml_diff>
--- a/docs/Right Seat.docx
+++ b/docs/Right Seat.docx
@@ -27,6 +27,864 @@
         <w:t>Views Implemented</w:t>
       </w:r>
     </w:p>
+    <w:tbl>
+      <w:tblPr>
+        <w:tblStyle w:val="PlainTable1"/>
+        <w:tblW w:w="0" w:type="auto"/>
+        <w:tblLook w:val="04A0" w:firstRow="1" w:lastRow="0" w:firstColumn="1" w:lastColumn="0" w:noHBand="0" w:noVBand="1"/>
+      </w:tblPr>
+      <w:tblGrid>
+        <w:gridCol w:w="5035"/>
+        <w:gridCol w:w="1431"/>
+        <w:gridCol w:w="2884"/>
+      </w:tblGrid>
+      <w:tr>
+        <w:trPr>
+          <w:cnfStyle w:val="100000000000" w:firstRow="1" w:lastRow="0" w:firstColumn="0" w:lastColumn="0" w:oddVBand="0" w:evenVBand="0" w:oddHBand="0" w:evenHBand="0" w:firstRowFirstColumn="0" w:firstRowLastColumn="0" w:lastRowFirstColumn="0" w:lastRowLastColumn="0"/>
+        </w:trPr>
+        <w:tc>
+          <w:tcPr>
+            <w:cnfStyle w:val="001000000000" w:firstRow="0" w:lastRow="0" w:firstColumn="1" w:lastColumn="0" w:oddVBand="0" w:evenVBand="0" w:oddHBand="0" w:evenHBand="0" w:firstRowFirstColumn="0" w:firstRowLastColumn="0" w:lastRowFirstColumn="0" w:lastRowLastColumn="0"/>
+            <w:tcW w:w="5035" w:type="dxa"/>
+          </w:tcPr>
+          <w:p>
+            <w:r>
+              <w:t xml:space="preserve">View </w:t>
+            </w:r>
+            <w:proofErr w:type="gramStart"/>
+            <w:r>
+              <w:t>/  Path</w:t>
+            </w:r>
+            <w:proofErr w:type="gramEnd"/>
+          </w:p>
+        </w:tc>
+        <w:tc>
+          <w:tcPr>
+            <w:tcW w:w="1431" w:type="dxa"/>
+          </w:tcPr>
+          <w:p>
+            <w:pPr>
+              <w:cnfStyle w:val="100000000000" w:firstRow="1" w:lastRow="0" w:firstColumn="0" w:lastColumn="0" w:oddVBand="0" w:evenVBand="0" w:oddHBand="0" w:evenHBand="0" w:firstRowFirstColumn="0" w:firstRowLastColumn="0" w:lastRowFirstColumn="0" w:lastRowLastColumn="0"/>
+            </w:pPr>
+            <w:r>
+              <w:t>Status</w:t>
+            </w:r>
+          </w:p>
+        </w:tc>
+        <w:tc>
+          <w:tcPr>
+            <w:tcW w:w="2884" w:type="dxa"/>
+          </w:tcPr>
+          <w:p>
+            <w:pPr>
+              <w:cnfStyle w:val="100000000000" w:firstRow="1" w:lastRow="0" w:firstColumn="0" w:lastColumn="0" w:oddVBand="0" w:evenVBand="0" w:oddHBand="0" w:evenHBand="0" w:firstRowFirstColumn="0" w:firstRowLastColumn="0" w:lastRowFirstColumn="0" w:lastRowLastColumn="0"/>
+            </w:pPr>
+            <w:r>
+              <w:t>Description</w:t>
+            </w:r>
+          </w:p>
+        </w:tc>
+      </w:tr>
+      <w:tr>
+        <w:trPr>
+          <w:cnfStyle w:val="000000100000" w:firstRow="0" w:lastRow="0" w:firstColumn="0" w:lastColumn="0" w:oddVBand="0" w:evenVBand="0" w:oddHBand="1" w:evenHBand="0" w:firstRowFirstColumn="0" w:firstRowLastColumn="0" w:lastRowFirstColumn="0" w:lastRowLastColumn="0"/>
+        </w:trPr>
+        <w:tc>
+          <w:tcPr>
+            <w:cnfStyle w:val="001000000000" w:firstRow="0" w:lastRow="0" w:firstColumn="1" w:lastColumn="0" w:oddVBand="0" w:evenVBand="0" w:oddHBand="0" w:evenHBand="0" w:firstRowFirstColumn="0" w:firstRowLastColumn="0" w:lastRowFirstColumn="0" w:lastRowLastColumn="0"/>
+            <w:tcW w:w="5035" w:type="dxa"/>
+          </w:tcPr>
+          <w:p>
+            <w:pPr>
+              <w:rPr>
+                <w:b w:val="0"/>
+                <w:bCs w:val="0"/>
+              </w:rPr>
+            </w:pPr>
+            <w:r>
+              <w:rPr>
+                <w:b w:val="0"/>
+                <w:bCs w:val="0"/>
+              </w:rPr>
+              <w:t>GET /</w:t>
+            </w:r>
+          </w:p>
+        </w:tc>
+        <w:tc>
+          <w:tcPr>
+            <w:tcW w:w="1431" w:type="dxa"/>
+          </w:tcPr>
+          <w:p>
+            <w:pPr>
+              <w:cnfStyle w:val="000000100000" w:firstRow="0" w:lastRow="0" w:firstColumn="0" w:lastColumn="0" w:oddVBand="0" w:evenVBand="0" w:oddHBand="1" w:evenHBand="0" w:firstRowFirstColumn="0" w:firstRowLastColumn="0" w:lastRowFirstColumn="0" w:lastRowLastColumn="0"/>
+            </w:pPr>
+            <w:r>
+              <w:t>Done</w:t>
+            </w:r>
+          </w:p>
+        </w:tc>
+        <w:tc>
+          <w:tcPr>
+            <w:tcW w:w="2884" w:type="dxa"/>
+          </w:tcPr>
+          <w:p>
+            <w:pPr>
+              <w:cnfStyle w:val="000000100000" w:firstRow="0" w:lastRow="0" w:firstColumn="0" w:lastColumn="0" w:oddVBand="0" w:evenVBand="0" w:oddHBand="1" w:evenHBand="0" w:firstRowFirstColumn="0" w:firstRowLastColumn="0" w:lastRowFirstColumn="0" w:lastRowLastColumn="0"/>
+            </w:pPr>
+            <w:r>
+              <w:t>Gets the landing page.</w:t>
+            </w:r>
+          </w:p>
+        </w:tc>
+      </w:tr>
+      <w:tr>
+        <w:tc>
+          <w:tcPr>
+            <w:cnfStyle w:val="001000000000" w:firstRow="0" w:lastRow="0" w:firstColumn="1" w:lastColumn="0" w:oddVBand="0" w:evenVBand="0" w:oddHBand="0" w:evenHBand="0" w:firstRowFirstColumn="0" w:firstRowLastColumn="0" w:lastRowFirstColumn="0" w:lastRowLastColumn="0"/>
+            <w:tcW w:w="5035" w:type="dxa"/>
+          </w:tcPr>
+          <w:p>
+            <w:pPr>
+              <w:rPr>
+                <w:b w:val="0"/>
+                <w:bCs w:val="0"/>
+              </w:rPr>
+            </w:pPr>
+            <w:r>
+              <w:rPr>
+                <w:b w:val="0"/>
+                <w:bCs w:val="0"/>
+              </w:rPr>
+              <w:t>GET /contact</w:t>
+            </w:r>
+          </w:p>
+        </w:tc>
+        <w:tc>
+          <w:tcPr>
+            <w:tcW w:w="1431" w:type="dxa"/>
+          </w:tcPr>
+          <w:p>
+            <w:pPr>
+              <w:cnfStyle w:val="000000000000" w:firstRow="0" w:lastRow="0" w:firstColumn="0" w:lastColumn="0" w:oddVBand="0" w:evenVBand="0" w:oddHBand="0" w:evenHBand="0" w:firstRowFirstColumn="0" w:firstRowLastColumn="0" w:lastRowFirstColumn="0" w:lastRowLastColumn="0"/>
+            </w:pPr>
+            <w:r>
+              <w:t>Done</w:t>
+            </w:r>
+          </w:p>
+        </w:tc>
+        <w:tc>
+          <w:tcPr>
+            <w:tcW w:w="2884" w:type="dxa"/>
+          </w:tcPr>
+          <w:p>
+            <w:pPr>
+              <w:cnfStyle w:val="000000000000" w:firstRow="0" w:lastRow="0" w:firstColumn="0" w:lastColumn="0" w:oddVBand="0" w:evenVBand="0" w:oddHBand="0" w:evenHBand="0" w:firstRowFirstColumn="0" w:firstRowLastColumn="0" w:lastRowFirstColumn="0" w:lastRowLastColumn="0"/>
+            </w:pPr>
+            <w:r>
+              <w:t>Gets the “Contact Us” page.</w:t>
+            </w:r>
+          </w:p>
+        </w:tc>
+      </w:tr>
+      <w:tr>
+        <w:trPr>
+          <w:cnfStyle w:val="000000100000" w:firstRow="0" w:lastRow="0" w:firstColumn="0" w:lastColumn="0" w:oddVBand="0" w:evenVBand="0" w:oddHBand="1" w:evenHBand="0" w:firstRowFirstColumn="0" w:firstRowLastColumn="0" w:lastRowFirstColumn="0" w:lastRowLastColumn="0"/>
+        </w:trPr>
+        <w:tc>
+          <w:tcPr>
+            <w:cnfStyle w:val="001000000000" w:firstRow="0" w:lastRow="0" w:firstColumn="1" w:lastColumn="0" w:oddVBand="0" w:evenVBand="0" w:oddHBand="0" w:evenHBand="0" w:firstRowFirstColumn="0" w:firstRowLastColumn="0" w:lastRowFirstColumn="0" w:lastRowLastColumn="0"/>
+            <w:tcW w:w="5035" w:type="dxa"/>
+          </w:tcPr>
+          <w:p>
+            <w:pPr>
+              <w:rPr>
+                <w:b w:val="0"/>
+                <w:bCs w:val="0"/>
+              </w:rPr>
+            </w:pPr>
+            <w:r>
+              <w:rPr>
+                <w:b w:val="0"/>
+                <w:bCs w:val="0"/>
+              </w:rPr>
+              <w:t>GET /login</w:t>
+            </w:r>
+          </w:p>
+        </w:tc>
+        <w:tc>
+          <w:tcPr>
+            <w:tcW w:w="1431" w:type="dxa"/>
+          </w:tcPr>
+          <w:p>
+            <w:pPr>
+              <w:cnfStyle w:val="000000100000" w:firstRow="0" w:lastRow="0" w:firstColumn="0" w:lastColumn="0" w:oddVBand="0" w:evenVBand="0" w:oddHBand="1" w:evenHBand="0" w:firstRowFirstColumn="0" w:firstRowLastColumn="0" w:lastRowFirstColumn="0" w:lastRowLastColumn="0"/>
+            </w:pPr>
+            <w:r>
+              <w:t>Done</w:t>
+            </w:r>
+          </w:p>
+        </w:tc>
+        <w:tc>
+          <w:tcPr>
+            <w:tcW w:w="2884" w:type="dxa"/>
+          </w:tcPr>
+          <w:p>
+            <w:pPr>
+              <w:cnfStyle w:val="000000100000" w:firstRow="0" w:lastRow="0" w:firstColumn="0" w:lastColumn="0" w:oddVBand="0" w:evenVBand="0" w:oddHBand="1" w:evenHBand="0" w:firstRowFirstColumn="0" w:firstRowLastColumn="0" w:lastRowFirstColumn="0" w:lastRowLastColumn="0"/>
+            </w:pPr>
+            <w:r>
+              <w:t>Gets the “Login” page</w:t>
+            </w:r>
+          </w:p>
+        </w:tc>
+      </w:tr>
+      <w:tr>
+        <w:tc>
+          <w:tcPr>
+            <w:cnfStyle w:val="001000000000" w:firstRow="0" w:lastRow="0" w:firstColumn="1" w:lastColumn="0" w:oddVBand="0" w:evenVBand="0" w:oddHBand="0" w:evenHBand="0" w:firstRowFirstColumn="0" w:firstRowLastColumn="0" w:lastRowFirstColumn="0" w:lastRowLastColumn="0"/>
+            <w:tcW w:w="5035" w:type="dxa"/>
+          </w:tcPr>
+          <w:p>
+            <w:pPr>
+              <w:rPr>
+                <w:b w:val="0"/>
+                <w:bCs w:val="0"/>
+              </w:rPr>
+            </w:pPr>
+            <w:r>
+              <w:rPr>
+                <w:b w:val="0"/>
+                <w:bCs w:val="0"/>
+              </w:rPr>
+              <w:t>GET /sign-up</w:t>
+            </w:r>
+          </w:p>
+        </w:tc>
+        <w:tc>
+          <w:tcPr>
+            <w:tcW w:w="1431" w:type="dxa"/>
+          </w:tcPr>
+          <w:p>
+            <w:pPr>
+              <w:cnfStyle w:val="000000000000" w:firstRow="0" w:lastRow="0" w:firstColumn="0" w:lastColumn="0" w:oddVBand="0" w:evenVBand="0" w:oddHBand="0" w:evenHBand="0" w:firstRowFirstColumn="0" w:firstRowLastColumn="0" w:lastRowFirstColumn="0" w:lastRowLastColumn="0"/>
+            </w:pPr>
+            <w:r>
+              <w:t>Done</w:t>
+            </w:r>
+          </w:p>
+        </w:tc>
+        <w:tc>
+          <w:tcPr>
+            <w:tcW w:w="2884" w:type="dxa"/>
+          </w:tcPr>
+          <w:p>
+            <w:pPr>
+              <w:cnfStyle w:val="000000000000" w:firstRow="0" w:lastRow="0" w:firstColumn="0" w:lastColumn="0" w:oddVBand="0" w:evenVBand="0" w:oddHBand="0" w:evenHBand="0" w:firstRowFirstColumn="0" w:firstRowLastColumn="0" w:lastRowFirstColumn="0" w:lastRowLastColumn="0"/>
+            </w:pPr>
+            <w:r>
+              <w:t>Gets the “Sign Up” page</w:t>
+            </w:r>
+          </w:p>
+        </w:tc>
+      </w:tr>
+      <w:tr>
+        <w:trPr>
+          <w:cnfStyle w:val="000000100000" w:firstRow="0" w:lastRow="0" w:firstColumn="0" w:lastColumn="0" w:oddVBand="0" w:evenVBand="0" w:oddHBand="1" w:evenHBand="0" w:firstRowFirstColumn="0" w:firstRowLastColumn="0" w:lastRowFirstColumn="0" w:lastRowLastColumn="0"/>
+        </w:trPr>
+        <w:tc>
+          <w:tcPr>
+            <w:cnfStyle w:val="001000000000" w:firstRow="0" w:lastRow="0" w:firstColumn="1" w:lastColumn="0" w:oddVBand="0" w:evenVBand="0" w:oddHBand="0" w:evenHBand="0" w:firstRowFirstColumn="0" w:firstRowLastColumn="0" w:lastRowFirstColumn="0" w:lastRowLastColumn="0"/>
+            <w:tcW w:w="5035" w:type="dxa"/>
+          </w:tcPr>
+          <w:p>
+            <w:pPr>
+              <w:rPr>
+                <w:b w:val="0"/>
+                <w:bCs w:val="0"/>
+              </w:rPr>
+            </w:pPr>
+            <w:r>
+              <w:rPr>
+                <w:b w:val="0"/>
+                <w:bCs w:val="0"/>
+              </w:rPr>
+              <w:t>GET /dashboard</w:t>
+            </w:r>
+          </w:p>
+          <w:p>
+            <w:pPr>
+              <w:rPr>
+                <w:b w:val="0"/>
+                <w:bCs w:val="0"/>
+              </w:rPr>
+            </w:pPr>
+            <w:r>
+              <w:rPr>
+                <w:b w:val="0"/>
+                <w:bCs w:val="0"/>
+              </w:rPr>
+              <w:t>GET /dashboard</w:t>
+            </w:r>
+            <w:proofErr w:type="gramStart"/>
+            <w:r>
+              <w:rPr>
+                <w:b w:val="0"/>
+                <w:bCs w:val="0"/>
+              </w:rPr>
+              <w:t>/:</w:t>
+            </w:r>
+            <w:proofErr w:type="spellStart"/>
+            <w:r>
+              <w:rPr>
+                <w:b w:val="0"/>
+                <w:bCs w:val="0"/>
+              </w:rPr>
+              <w:t>entityId</w:t>
+            </w:r>
+            <w:proofErr w:type="spellEnd"/>
+            <w:proofErr w:type="gramEnd"/>
+          </w:p>
+        </w:tc>
+        <w:tc>
+          <w:tcPr>
+            <w:tcW w:w="1431" w:type="dxa"/>
+          </w:tcPr>
+          <w:p>
+            <w:pPr>
+              <w:cnfStyle w:val="000000100000" w:firstRow="0" w:lastRow="0" w:firstColumn="0" w:lastColumn="0" w:oddVBand="0" w:evenVBand="0" w:oddHBand="1" w:evenHBand="0" w:firstRowFirstColumn="0" w:firstRowLastColumn="0" w:lastRowFirstColumn="0" w:lastRowLastColumn="0"/>
+            </w:pPr>
+            <w:r>
+              <w:t>Done</w:t>
+            </w:r>
+          </w:p>
+        </w:tc>
+        <w:tc>
+          <w:tcPr>
+            <w:tcW w:w="2884" w:type="dxa"/>
+          </w:tcPr>
+          <w:p>
+            <w:pPr>
+              <w:cnfStyle w:val="000000100000" w:firstRow="0" w:lastRow="0" w:firstColumn="0" w:lastColumn="0" w:oddVBand="0" w:evenVBand="0" w:oddHBand="1" w:evenHBand="0" w:firstRowFirstColumn="0" w:firstRowLastColumn="0" w:lastRowFirstColumn="0" w:lastRowLastColumn="0"/>
+            </w:pPr>
+            <w:r>
+              <w:t>Gets the landing page for a user once logged in.</w:t>
+            </w:r>
+          </w:p>
+        </w:tc>
+      </w:tr>
+      <w:tr>
+        <w:tc>
+          <w:tcPr>
+            <w:cnfStyle w:val="001000000000" w:firstRow="0" w:lastRow="0" w:firstColumn="1" w:lastColumn="0" w:oddVBand="0" w:evenVBand="0" w:oddHBand="0" w:evenHBand="0" w:firstRowFirstColumn="0" w:firstRowLastColumn="0" w:lastRowFirstColumn="0" w:lastRowLastColumn="0"/>
+            <w:tcW w:w="5035" w:type="dxa"/>
+          </w:tcPr>
+          <w:p>
+            <w:pPr>
+              <w:rPr>
+                <w:b w:val="0"/>
+                <w:bCs w:val="0"/>
+              </w:rPr>
+            </w:pPr>
+            <w:r>
+              <w:rPr>
+                <w:b w:val="0"/>
+                <w:bCs w:val="0"/>
+              </w:rPr>
+              <w:t>GET /messages</w:t>
+            </w:r>
+          </w:p>
+        </w:tc>
+        <w:tc>
+          <w:tcPr>
+            <w:tcW w:w="1431" w:type="dxa"/>
+          </w:tcPr>
+          <w:p>
+            <w:pPr>
+              <w:cnfStyle w:val="000000000000" w:firstRow="0" w:lastRow="0" w:firstColumn="0" w:lastColumn="0" w:oddVBand="0" w:evenVBand="0" w:oddHBand="0" w:evenHBand="0" w:firstRowFirstColumn="0" w:firstRowLastColumn="0" w:lastRowFirstColumn="0" w:lastRowLastColumn="0"/>
+            </w:pPr>
+          </w:p>
+        </w:tc>
+        <w:tc>
+          <w:tcPr>
+            <w:tcW w:w="2884" w:type="dxa"/>
+          </w:tcPr>
+          <w:p>
+            <w:pPr>
+              <w:cnfStyle w:val="000000000000" w:firstRow="0" w:lastRow="0" w:firstColumn="0" w:lastColumn="0" w:oddVBand="0" w:evenVBand="0" w:oddHBand="0" w:evenHBand="0" w:firstRowFirstColumn="0" w:firstRowLastColumn="0" w:lastRowFirstColumn="0" w:lastRowLastColumn="0"/>
+            </w:pPr>
+            <w:r>
+              <w:t>Get all messages</w:t>
+            </w:r>
+          </w:p>
+        </w:tc>
+      </w:tr>
+      <w:tr>
+        <w:trPr>
+          <w:cnfStyle w:val="000000100000" w:firstRow="0" w:lastRow="0" w:firstColumn="0" w:lastColumn="0" w:oddVBand="0" w:evenVBand="0" w:oddHBand="1" w:evenHBand="0" w:firstRowFirstColumn="0" w:firstRowLastColumn="0" w:lastRowFirstColumn="0" w:lastRowLastColumn="0"/>
+        </w:trPr>
+        <w:tc>
+          <w:tcPr>
+            <w:cnfStyle w:val="001000000000" w:firstRow="0" w:lastRow="0" w:firstColumn="1" w:lastColumn="0" w:oddVBand="0" w:evenVBand="0" w:oddHBand="0" w:evenHBand="0" w:firstRowFirstColumn="0" w:firstRowLastColumn="0" w:lastRowFirstColumn="0" w:lastRowLastColumn="0"/>
+            <w:tcW w:w="5035" w:type="dxa"/>
+          </w:tcPr>
+          <w:p>
+            <w:pPr>
+              <w:rPr>
+                <w:b w:val="0"/>
+                <w:bCs w:val="0"/>
+              </w:rPr>
+            </w:pPr>
+            <w:r>
+              <w:rPr>
+                <w:b w:val="0"/>
+                <w:bCs w:val="0"/>
+              </w:rPr>
+              <w:t>GET /messages</w:t>
+            </w:r>
+            <w:proofErr w:type="gramStart"/>
+            <w:r>
+              <w:rPr>
+                <w:b w:val="0"/>
+                <w:bCs w:val="0"/>
+              </w:rPr>
+              <w:t>/:</w:t>
+            </w:r>
+            <w:proofErr w:type="spellStart"/>
+            <w:r>
+              <w:rPr>
+                <w:b w:val="0"/>
+                <w:bCs w:val="0"/>
+              </w:rPr>
+              <w:t>messageId</w:t>
+            </w:r>
+            <w:proofErr w:type="spellEnd"/>
+            <w:proofErr w:type="gramEnd"/>
+          </w:p>
+        </w:tc>
+        <w:tc>
+          <w:tcPr>
+            <w:tcW w:w="1431" w:type="dxa"/>
+          </w:tcPr>
+          <w:p>
+            <w:pPr>
+              <w:cnfStyle w:val="000000100000" w:firstRow="0" w:lastRow="0" w:firstColumn="0" w:lastColumn="0" w:oddVBand="0" w:evenVBand="0" w:oddHBand="1" w:evenHBand="0" w:firstRowFirstColumn="0" w:firstRowLastColumn="0" w:lastRowFirstColumn="0" w:lastRowLastColumn="0"/>
+            </w:pPr>
+          </w:p>
+        </w:tc>
+        <w:tc>
+          <w:tcPr>
+            <w:tcW w:w="2884" w:type="dxa"/>
+          </w:tcPr>
+          <w:p>
+            <w:pPr>
+              <w:cnfStyle w:val="000000100000" w:firstRow="0" w:lastRow="0" w:firstColumn="0" w:lastColumn="0" w:oddVBand="0" w:evenVBand="0" w:oddHBand="1" w:evenHBand="0" w:firstRowFirstColumn="0" w:firstRowLastColumn="0" w:lastRowFirstColumn="0" w:lastRowLastColumn="0"/>
+            </w:pPr>
+            <w:r>
+              <w:t>Get an individual message</w:t>
+            </w:r>
+          </w:p>
+        </w:tc>
+      </w:tr>
+      <w:tr>
+        <w:trPr>
+          <w:trHeight w:val="70"/>
+        </w:trPr>
+        <w:tc>
+          <w:tcPr>
+            <w:cnfStyle w:val="001000000000" w:firstRow="0" w:lastRow="0" w:firstColumn="1" w:lastColumn="0" w:oddVBand="0" w:evenVBand="0" w:oddHBand="0" w:evenHBand="0" w:firstRowFirstColumn="0" w:firstRowLastColumn="0" w:lastRowFirstColumn="0" w:lastRowLastColumn="0"/>
+            <w:tcW w:w="5035" w:type="dxa"/>
+          </w:tcPr>
+          <w:p>
+            <w:pPr>
+              <w:rPr>
+                <w:b w:val="0"/>
+                <w:bCs w:val="0"/>
+              </w:rPr>
+            </w:pPr>
+            <w:r>
+              <w:rPr>
+                <w:b w:val="0"/>
+                <w:bCs w:val="0"/>
+              </w:rPr>
+              <w:t>GET /entity</w:t>
+            </w:r>
+            <w:proofErr w:type="gramStart"/>
+            <w:r>
+              <w:rPr>
+                <w:b w:val="0"/>
+                <w:bCs w:val="0"/>
+              </w:rPr>
+              <w:t>/:</w:t>
+            </w:r>
+            <w:proofErr w:type="spellStart"/>
+            <w:r>
+              <w:rPr>
+                <w:b w:val="0"/>
+                <w:bCs w:val="0"/>
+              </w:rPr>
+              <w:t>entityId</w:t>
+            </w:r>
+            <w:proofErr w:type="spellEnd"/>
+            <w:proofErr w:type="gramEnd"/>
+            <w:r>
+              <w:rPr>
+                <w:b w:val="0"/>
+                <w:bCs w:val="0"/>
+              </w:rPr>
+              <w:t>/syllabus</w:t>
+            </w:r>
+          </w:p>
+        </w:tc>
+        <w:tc>
+          <w:tcPr>
+            <w:tcW w:w="1431" w:type="dxa"/>
+          </w:tcPr>
+          <w:p>
+            <w:pPr>
+              <w:cnfStyle w:val="000000000000" w:firstRow="0" w:lastRow="0" w:firstColumn="0" w:lastColumn="0" w:oddVBand="0" w:evenVBand="0" w:oddHBand="0" w:evenHBand="0" w:firstRowFirstColumn="0" w:firstRowLastColumn="0" w:lastRowFirstColumn="0" w:lastRowLastColumn="0"/>
+            </w:pPr>
+            <w:r>
+              <w:t>Done</w:t>
+            </w:r>
+          </w:p>
+        </w:tc>
+        <w:tc>
+          <w:tcPr>
+            <w:tcW w:w="2884" w:type="dxa"/>
+          </w:tcPr>
+          <w:p>
+            <w:pPr>
+              <w:cnfStyle w:val="000000000000" w:firstRow="0" w:lastRow="0" w:firstColumn="0" w:lastColumn="0" w:oddVBand="0" w:evenVBand="0" w:oddHBand="0" w:evenHBand="0" w:firstRowFirstColumn="0" w:firstRowLastColumn="0" w:lastRowFirstColumn="0" w:lastRowLastColumn="0"/>
+            </w:pPr>
+            <w:r>
+              <w:t>Create a new syllabus</w:t>
+            </w:r>
+          </w:p>
+        </w:tc>
+      </w:tr>
+      <w:tr>
+        <w:trPr>
+          <w:cnfStyle w:val="000000100000" w:firstRow="0" w:lastRow="0" w:firstColumn="0" w:lastColumn="0" w:oddVBand="0" w:evenVBand="0" w:oddHBand="1" w:evenHBand="0" w:firstRowFirstColumn="0" w:firstRowLastColumn="0" w:lastRowFirstColumn="0" w:lastRowLastColumn="0"/>
+        </w:trPr>
+        <w:tc>
+          <w:tcPr>
+            <w:cnfStyle w:val="001000000000" w:firstRow="0" w:lastRow="0" w:firstColumn="1" w:lastColumn="0" w:oddVBand="0" w:evenVBand="0" w:oddHBand="0" w:evenHBand="0" w:firstRowFirstColumn="0" w:firstRowLastColumn="0" w:lastRowFirstColumn="0" w:lastRowLastColumn="0"/>
+            <w:tcW w:w="5035" w:type="dxa"/>
+          </w:tcPr>
+          <w:p>
+            <w:pPr>
+              <w:rPr>
+                <w:b w:val="0"/>
+                <w:bCs w:val="0"/>
+              </w:rPr>
+            </w:pPr>
+            <w:r>
+              <w:rPr>
+                <w:b w:val="0"/>
+                <w:bCs w:val="0"/>
+              </w:rPr>
+              <w:t>GET /entity</w:t>
+            </w:r>
+            <w:proofErr w:type="gramStart"/>
+            <w:r>
+              <w:rPr>
+                <w:b w:val="0"/>
+                <w:bCs w:val="0"/>
+              </w:rPr>
+              <w:t>/:</w:t>
+            </w:r>
+            <w:proofErr w:type="spellStart"/>
+            <w:r>
+              <w:rPr>
+                <w:b w:val="0"/>
+                <w:bCs w:val="0"/>
+              </w:rPr>
+              <w:t>entityId</w:t>
+            </w:r>
+            <w:proofErr w:type="spellEnd"/>
+            <w:proofErr w:type="gramEnd"/>
+            <w:r>
+              <w:rPr>
+                <w:b w:val="0"/>
+                <w:bCs w:val="0"/>
+              </w:rPr>
+              <w:t>/syllabus</w:t>
+            </w:r>
+            <w:proofErr w:type="gramStart"/>
+            <w:r>
+              <w:rPr>
+                <w:b w:val="0"/>
+                <w:bCs w:val="0"/>
+              </w:rPr>
+              <w:t>/:</w:t>
+            </w:r>
+            <w:proofErr w:type="spellStart"/>
+            <w:r>
+              <w:rPr>
+                <w:b w:val="0"/>
+                <w:bCs w:val="0"/>
+              </w:rPr>
+              <w:t>syllabusId</w:t>
+            </w:r>
+            <w:proofErr w:type="spellEnd"/>
+            <w:proofErr w:type="gramEnd"/>
+          </w:p>
+        </w:tc>
+        <w:tc>
+          <w:tcPr>
+            <w:tcW w:w="1431" w:type="dxa"/>
+          </w:tcPr>
+          <w:p>
+            <w:pPr>
+              <w:cnfStyle w:val="000000100000" w:firstRow="0" w:lastRow="0" w:firstColumn="0" w:lastColumn="0" w:oddVBand="0" w:evenVBand="0" w:oddHBand="1" w:evenHBand="0" w:firstRowFirstColumn="0" w:firstRowLastColumn="0" w:lastRowFirstColumn="0" w:lastRowLastColumn="0"/>
+            </w:pPr>
+          </w:p>
+        </w:tc>
+        <w:tc>
+          <w:tcPr>
+            <w:tcW w:w="2884" w:type="dxa"/>
+          </w:tcPr>
+          <w:p>
+            <w:pPr>
+              <w:cnfStyle w:val="000000100000" w:firstRow="0" w:lastRow="0" w:firstColumn="0" w:lastColumn="0" w:oddVBand="0" w:evenVBand="0" w:oddHBand="1" w:evenHBand="0" w:firstRowFirstColumn="0" w:firstRowLastColumn="0" w:lastRowFirstColumn="0" w:lastRowLastColumn="0"/>
+            </w:pPr>
+            <w:r>
+              <w:t>View/Edit an existing syllabus</w:t>
+            </w:r>
+          </w:p>
+        </w:tc>
+      </w:tr>
+      <w:tr>
+        <w:tc>
+          <w:tcPr>
+            <w:cnfStyle w:val="001000000000" w:firstRow="0" w:lastRow="0" w:firstColumn="1" w:lastColumn="0" w:oddVBand="0" w:evenVBand="0" w:oddHBand="0" w:evenHBand="0" w:firstRowFirstColumn="0" w:firstRowLastColumn="0" w:lastRowFirstColumn="0" w:lastRowLastColumn="0"/>
+            <w:tcW w:w="5035" w:type="dxa"/>
+          </w:tcPr>
+          <w:p>
+            <w:pPr>
+              <w:rPr>
+                <w:b w:val="0"/>
+                <w:bCs w:val="0"/>
+              </w:rPr>
+            </w:pPr>
+            <w:r>
+              <w:rPr>
+                <w:b w:val="0"/>
+                <w:bCs w:val="0"/>
+              </w:rPr>
+              <w:t>GET /entity</w:t>
+            </w:r>
+            <w:proofErr w:type="gramStart"/>
+            <w:r>
+              <w:rPr>
+                <w:b w:val="0"/>
+                <w:bCs w:val="0"/>
+              </w:rPr>
+              <w:t>/</w:t>
+            </w:r>
+            <w:r>
+              <w:rPr>
+                <w:b w:val="0"/>
+                <w:bCs w:val="0"/>
+              </w:rPr>
+              <w:t>:</w:t>
+            </w:r>
+            <w:proofErr w:type="spellStart"/>
+            <w:r>
+              <w:rPr>
+                <w:b w:val="0"/>
+                <w:bCs w:val="0"/>
+              </w:rPr>
+              <w:t>entityId</w:t>
+            </w:r>
+            <w:proofErr w:type="spellEnd"/>
+            <w:proofErr w:type="gramEnd"/>
+            <w:r>
+              <w:rPr>
+                <w:b w:val="0"/>
+                <w:bCs w:val="0"/>
+              </w:rPr>
+              <w:t>/user</w:t>
+            </w:r>
+            <w:proofErr w:type="gramStart"/>
+            <w:r>
+              <w:rPr>
+                <w:b w:val="0"/>
+                <w:bCs w:val="0"/>
+              </w:rPr>
+              <w:t>/:</w:t>
+            </w:r>
+            <w:proofErr w:type="spellStart"/>
+            <w:r>
+              <w:rPr>
+                <w:b w:val="0"/>
+                <w:bCs w:val="0"/>
+              </w:rPr>
+              <w:t>userId</w:t>
+            </w:r>
+            <w:proofErr w:type="spellEnd"/>
+            <w:proofErr w:type="gramEnd"/>
+          </w:p>
+        </w:tc>
+        <w:tc>
+          <w:tcPr>
+            <w:tcW w:w="1431" w:type="dxa"/>
+          </w:tcPr>
+          <w:p>
+            <w:pPr>
+              <w:cnfStyle w:val="000000000000" w:firstRow="0" w:lastRow="0" w:firstColumn="0" w:lastColumn="0" w:oddVBand="0" w:evenVBand="0" w:oddHBand="0" w:evenHBand="0" w:firstRowFirstColumn="0" w:firstRowLastColumn="0" w:lastRowFirstColumn="0" w:lastRowLastColumn="0"/>
+            </w:pPr>
+          </w:p>
+        </w:tc>
+        <w:tc>
+          <w:tcPr>
+            <w:tcW w:w="2884" w:type="dxa"/>
+          </w:tcPr>
+          <w:p>
+            <w:pPr>
+              <w:cnfStyle w:val="000000000000" w:firstRow="0" w:lastRow="0" w:firstColumn="0" w:lastColumn="0" w:oddVBand="0" w:evenVBand="0" w:oddHBand="0" w:evenHBand="0" w:firstRowFirstColumn="0" w:firstRowLastColumn="0" w:lastRowFirstColumn="0" w:lastRowLastColumn="0"/>
+            </w:pPr>
+            <w:r>
+              <w:t>View/Edit an existing user</w:t>
+            </w:r>
+          </w:p>
+        </w:tc>
+      </w:tr>
+      <w:tr>
+        <w:trPr>
+          <w:cnfStyle w:val="000000100000" w:firstRow="0" w:lastRow="0" w:firstColumn="0" w:lastColumn="0" w:oddVBand="0" w:evenVBand="0" w:oddHBand="1" w:evenHBand="0" w:firstRowFirstColumn="0" w:firstRowLastColumn="0" w:lastRowFirstColumn="0" w:lastRowLastColumn="0"/>
+        </w:trPr>
+        <w:tc>
+          <w:tcPr>
+            <w:cnfStyle w:val="001000000000" w:firstRow="0" w:lastRow="0" w:firstColumn="1" w:lastColumn="0" w:oddVBand="0" w:evenVBand="0" w:oddHBand="0" w:evenHBand="0" w:firstRowFirstColumn="0" w:firstRowLastColumn="0" w:lastRowFirstColumn="0" w:lastRowLastColumn="0"/>
+            <w:tcW w:w="5035" w:type="dxa"/>
+          </w:tcPr>
+          <w:p>
+            <w:pPr>
+              <w:rPr>
+                <w:b w:val="0"/>
+                <w:bCs w:val="0"/>
+              </w:rPr>
+            </w:pPr>
+            <w:r>
+              <w:rPr>
+                <w:b w:val="0"/>
+                <w:bCs w:val="0"/>
+              </w:rPr>
+              <w:t>GET /entity</w:t>
+            </w:r>
+            <w:proofErr w:type="gramStart"/>
+            <w:r>
+              <w:rPr>
+                <w:b w:val="0"/>
+                <w:bCs w:val="0"/>
+              </w:rPr>
+              <w:t>/:</w:t>
+            </w:r>
+            <w:proofErr w:type="spellStart"/>
+            <w:r>
+              <w:rPr>
+                <w:b w:val="0"/>
+                <w:bCs w:val="0"/>
+              </w:rPr>
+              <w:t>entityId</w:t>
+            </w:r>
+            <w:proofErr w:type="spellEnd"/>
+            <w:proofErr w:type="gramEnd"/>
+            <w:r>
+              <w:rPr>
+                <w:b w:val="0"/>
+                <w:bCs w:val="0"/>
+              </w:rPr>
+              <w:t>/user/create</w:t>
+            </w:r>
+          </w:p>
+        </w:tc>
+        <w:tc>
+          <w:tcPr>
+            <w:tcW w:w="1431" w:type="dxa"/>
+          </w:tcPr>
+          <w:p>
+            <w:pPr>
+              <w:cnfStyle w:val="000000100000" w:firstRow="0" w:lastRow="0" w:firstColumn="0" w:lastColumn="0" w:oddVBand="0" w:evenVBand="0" w:oddHBand="1" w:evenHBand="0" w:firstRowFirstColumn="0" w:firstRowLastColumn="0" w:lastRowFirstColumn="0" w:lastRowLastColumn="0"/>
+            </w:pPr>
+            <w:r>
+              <w:t>Done</w:t>
+            </w:r>
+          </w:p>
+        </w:tc>
+        <w:tc>
+          <w:tcPr>
+            <w:tcW w:w="2884" w:type="dxa"/>
+          </w:tcPr>
+          <w:p>
+            <w:pPr>
+              <w:cnfStyle w:val="000000100000" w:firstRow="0" w:lastRow="0" w:firstColumn="0" w:lastColumn="0" w:oddVBand="0" w:evenVBand="0" w:oddHBand="1" w:evenHBand="0" w:firstRowFirstColumn="0" w:firstRowLastColumn="0" w:lastRowFirstColumn="0" w:lastRowLastColumn="0"/>
+            </w:pPr>
+            <w:r>
+              <w:t>View the create new user page</w:t>
+            </w:r>
+          </w:p>
+        </w:tc>
+      </w:tr>
+      <w:tr>
+        <w:tc>
+          <w:tcPr>
+            <w:cnfStyle w:val="001000000000" w:firstRow="0" w:lastRow="0" w:firstColumn="1" w:lastColumn="0" w:oddVBand="0" w:evenVBand="0" w:oddHBand="0" w:evenHBand="0" w:firstRowFirstColumn="0" w:firstRowLastColumn="0" w:lastRowFirstColumn="0" w:lastRowLastColumn="0"/>
+            <w:tcW w:w="5035" w:type="dxa"/>
+          </w:tcPr>
+          <w:p>
+            <w:pPr>
+              <w:rPr>
+                <w:b w:val="0"/>
+                <w:bCs w:val="0"/>
+              </w:rPr>
+            </w:pPr>
+            <w:r>
+              <w:rPr>
+                <w:b w:val="0"/>
+                <w:bCs w:val="0"/>
+              </w:rPr>
+              <w:t>GET /entity/create</w:t>
+            </w:r>
+          </w:p>
+        </w:tc>
+        <w:tc>
+          <w:tcPr>
+            <w:tcW w:w="1431" w:type="dxa"/>
+          </w:tcPr>
+          <w:p>
+            <w:pPr>
+              <w:cnfStyle w:val="000000000000" w:firstRow="0" w:lastRow="0" w:firstColumn="0" w:lastColumn="0" w:oddVBand="0" w:evenVBand="0" w:oddHBand="0" w:evenHBand="0" w:firstRowFirstColumn="0" w:firstRowLastColumn="0" w:lastRowFirstColumn="0" w:lastRowLastColumn="0"/>
+            </w:pPr>
+            <w:r>
+              <w:t>Done</w:t>
+            </w:r>
+          </w:p>
+        </w:tc>
+        <w:tc>
+          <w:tcPr>
+            <w:tcW w:w="2884" w:type="dxa"/>
+          </w:tcPr>
+          <w:p>
+            <w:pPr>
+              <w:cnfStyle w:val="000000000000" w:firstRow="0" w:lastRow="0" w:firstColumn="0" w:lastColumn="0" w:oddVBand="0" w:evenVBand="0" w:oddHBand="0" w:evenHBand="0" w:firstRowFirstColumn="0" w:firstRowLastColumn="0" w:lastRowFirstColumn="0" w:lastRowLastColumn="0"/>
+            </w:pPr>
+            <w:r>
+              <w:t xml:space="preserve">View </w:t>
+            </w:r>
+            <w:proofErr w:type="gramStart"/>
+            <w:r>
+              <w:t>the create</w:t>
+            </w:r>
+            <w:proofErr w:type="gramEnd"/>
+            <w:r>
+              <w:t xml:space="preserve"> new entity page.</w:t>
+            </w:r>
+          </w:p>
+        </w:tc>
+      </w:tr>
+    </w:tbl>
     <w:p/>
     <w:p>
       <w:pPr>
@@ -1058,6 +1916,88 @@
       <w:spacing w:val="5"/>
     </w:rPr>
   </w:style>
+  <w:style w:type="table" w:styleId="TableGrid">
+    <w:name w:val="Table Grid"/>
+    <w:basedOn w:val="TableNormal"/>
+    <w:uiPriority w:val="39"/>
+    <w:rsid w:val="005F11E3"/>
+    <w:pPr>
+      <w:spacing w:after="0" w:line="240" w:lineRule="auto"/>
+    </w:pPr>
+    <w:tblPr>
+      <w:tblBorders>
+        <w:top w:val="single" w:sz="4" w:space="0" w:color="auto"/>
+        <w:left w:val="single" w:sz="4" w:space="0" w:color="auto"/>
+        <w:bottom w:val="single" w:sz="4" w:space="0" w:color="auto"/>
+        <w:right w:val="single" w:sz="4" w:space="0" w:color="auto"/>
+        <w:insideH w:val="single" w:sz="4" w:space="0" w:color="auto"/>
+        <w:insideV w:val="single" w:sz="4" w:space="0" w:color="auto"/>
+      </w:tblBorders>
+    </w:tblPr>
+  </w:style>
+  <w:style w:type="table" w:styleId="PlainTable1">
+    <w:name w:val="Plain Table 1"/>
+    <w:basedOn w:val="TableNormal"/>
+    <w:uiPriority w:val="41"/>
+    <w:rsid w:val="00163942"/>
+    <w:pPr>
+      <w:spacing w:after="0" w:line="240" w:lineRule="auto"/>
+    </w:pPr>
+    <w:tblPr>
+      <w:tblStyleRowBandSize w:val="1"/>
+      <w:tblStyleColBandSize w:val="1"/>
+      <w:tblBorders>
+        <w:top w:val="single" w:sz="4" w:space="0" w:color="BFBFBF" w:themeColor="background1" w:themeShade="BF"/>
+        <w:left w:val="single" w:sz="4" w:space="0" w:color="BFBFBF" w:themeColor="background1" w:themeShade="BF"/>
+        <w:bottom w:val="single" w:sz="4" w:space="0" w:color="BFBFBF" w:themeColor="background1" w:themeShade="BF"/>
+        <w:right w:val="single" w:sz="4" w:space="0" w:color="BFBFBF" w:themeColor="background1" w:themeShade="BF"/>
+        <w:insideH w:val="single" w:sz="4" w:space="0" w:color="BFBFBF" w:themeColor="background1" w:themeShade="BF"/>
+        <w:insideV w:val="single" w:sz="4" w:space="0" w:color="BFBFBF" w:themeColor="background1" w:themeShade="BF"/>
+      </w:tblBorders>
+    </w:tblPr>
+    <w:tblStylePr w:type="firstRow">
+      <w:rPr>
+        <w:b/>
+        <w:bCs/>
+      </w:rPr>
+    </w:tblStylePr>
+    <w:tblStylePr w:type="lastRow">
+      <w:rPr>
+        <w:b/>
+        <w:bCs/>
+      </w:rPr>
+      <w:tblPr/>
+      <w:tcPr>
+        <w:tcBorders>
+          <w:top w:val="double" w:sz="4" w:space="0" w:color="BFBFBF" w:themeColor="background1" w:themeShade="BF"/>
+        </w:tcBorders>
+      </w:tcPr>
+    </w:tblStylePr>
+    <w:tblStylePr w:type="firstCol">
+      <w:rPr>
+        <w:b/>
+        <w:bCs/>
+      </w:rPr>
+    </w:tblStylePr>
+    <w:tblStylePr w:type="lastCol">
+      <w:rPr>
+        <w:b/>
+        <w:bCs/>
+      </w:rPr>
+    </w:tblStylePr>
+    <w:tblStylePr w:type="band1Vert">
+      <w:tblPr/>
+      <w:tcPr>
+        <w:shd w:val="clear" w:color="auto" w:fill="F2F2F2" w:themeFill="background1" w:themeFillShade="F2"/>
+      </w:tcPr>
+    </w:tblStylePr>
+    <w:tblStylePr w:type="band1Horz">
+      <w:tblPr/>
+      <w:tcPr>
+        <w:shd w:val="clear" w:color="auto" w:fill="F2F2F2" w:themeFill="background1" w:themeFillShade="F2"/>
+      </w:tcPr>
+    </w:tblStylePr>
+  </w:style>
 </w:styles>
 </file>
 

</xml_diff>

<commit_message>
init from data and update syllabuses
</commit_message>
<xml_diff>
--- a/docs/Right Seat.docx
+++ b/docs/Right Seat.docx
@@ -34,9 +34,9 @@
         <w:tblLook w:val="04A0" w:firstRow="1" w:lastRow="0" w:firstColumn="1" w:lastColumn="0" w:noHBand="0" w:noVBand="1"/>
       </w:tblPr>
       <w:tblGrid>
-        <w:gridCol w:w="5035"/>
-        <w:gridCol w:w="1431"/>
-        <w:gridCol w:w="2884"/>
+        <w:gridCol w:w="4495"/>
+        <w:gridCol w:w="1440"/>
+        <w:gridCol w:w="3415"/>
       </w:tblGrid>
       <w:tr>
         <w:trPr>
@@ -45,7 +45,7 @@
         <w:tc>
           <w:tcPr>
             <w:cnfStyle w:val="001000000000" w:firstRow="0" w:lastRow="0" w:firstColumn="1" w:lastColumn="0" w:oddVBand="0" w:evenVBand="0" w:oddHBand="0" w:evenHBand="0" w:firstRowFirstColumn="0" w:firstRowLastColumn="0" w:lastRowFirstColumn="0" w:lastRowLastColumn="0"/>
-            <w:tcW w:w="5035" w:type="dxa"/>
+            <w:tcW w:w="4495" w:type="dxa"/>
           </w:tcPr>
           <w:p>
             <w:r>
@@ -60,7 +60,7 @@
         </w:tc>
         <w:tc>
           <w:tcPr>
-            <w:tcW w:w="1431" w:type="dxa"/>
+            <w:tcW w:w="1440" w:type="dxa"/>
           </w:tcPr>
           <w:p>
             <w:pPr>
@@ -73,7 +73,7 @@
         </w:tc>
         <w:tc>
           <w:tcPr>
-            <w:tcW w:w="2884" w:type="dxa"/>
+            <w:tcW w:w="3415" w:type="dxa"/>
           </w:tcPr>
           <w:p>
             <w:pPr>
@@ -92,7 +92,7 @@
         <w:tc>
           <w:tcPr>
             <w:cnfStyle w:val="001000000000" w:firstRow="0" w:lastRow="0" w:firstColumn="1" w:lastColumn="0" w:oddVBand="0" w:evenVBand="0" w:oddHBand="0" w:evenHBand="0" w:firstRowFirstColumn="0" w:firstRowLastColumn="0" w:lastRowFirstColumn="0" w:lastRowLastColumn="0"/>
-            <w:tcW w:w="5035" w:type="dxa"/>
+            <w:tcW w:w="4495" w:type="dxa"/>
           </w:tcPr>
           <w:p>
             <w:pPr>
@@ -112,7 +112,7 @@
         </w:tc>
         <w:tc>
           <w:tcPr>
-            <w:tcW w:w="1431" w:type="dxa"/>
+            <w:tcW w:w="1440" w:type="dxa"/>
           </w:tcPr>
           <w:p>
             <w:pPr>
@@ -125,7 +125,7 @@
         </w:tc>
         <w:tc>
           <w:tcPr>
-            <w:tcW w:w="2884" w:type="dxa"/>
+            <w:tcW w:w="3415" w:type="dxa"/>
           </w:tcPr>
           <w:p>
             <w:pPr>
@@ -141,7 +141,7 @@
         <w:tc>
           <w:tcPr>
             <w:cnfStyle w:val="001000000000" w:firstRow="0" w:lastRow="0" w:firstColumn="1" w:lastColumn="0" w:oddVBand="0" w:evenVBand="0" w:oddHBand="0" w:evenHBand="0" w:firstRowFirstColumn="0" w:firstRowLastColumn="0" w:lastRowFirstColumn="0" w:lastRowLastColumn="0"/>
-            <w:tcW w:w="5035" w:type="dxa"/>
+            <w:tcW w:w="4495" w:type="dxa"/>
           </w:tcPr>
           <w:p>
             <w:pPr>
@@ -161,7 +161,7 @@
         </w:tc>
         <w:tc>
           <w:tcPr>
-            <w:tcW w:w="1431" w:type="dxa"/>
+            <w:tcW w:w="1440" w:type="dxa"/>
           </w:tcPr>
           <w:p>
             <w:pPr>
@@ -174,7 +174,7 @@
         </w:tc>
         <w:tc>
           <w:tcPr>
-            <w:tcW w:w="2884" w:type="dxa"/>
+            <w:tcW w:w="3415" w:type="dxa"/>
           </w:tcPr>
           <w:p>
             <w:pPr>
@@ -193,7 +193,7 @@
         <w:tc>
           <w:tcPr>
             <w:cnfStyle w:val="001000000000" w:firstRow="0" w:lastRow="0" w:firstColumn="1" w:lastColumn="0" w:oddVBand="0" w:evenVBand="0" w:oddHBand="0" w:evenHBand="0" w:firstRowFirstColumn="0" w:firstRowLastColumn="0" w:lastRowFirstColumn="0" w:lastRowLastColumn="0"/>
-            <w:tcW w:w="5035" w:type="dxa"/>
+            <w:tcW w:w="4495" w:type="dxa"/>
           </w:tcPr>
           <w:p>
             <w:pPr>
@@ -213,7 +213,7 @@
         </w:tc>
         <w:tc>
           <w:tcPr>
-            <w:tcW w:w="1431" w:type="dxa"/>
+            <w:tcW w:w="1440" w:type="dxa"/>
           </w:tcPr>
           <w:p>
             <w:pPr>
@@ -226,7 +226,7 @@
         </w:tc>
         <w:tc>
           <w:tcPr>
-            <w:tcW w:w="2884" w:type="dxa"/>
+            <w:tcW w:w="3415" w:type="dxa"/>
           </w:tcPr>
           <w:p>
             <w:pPr>
@@ -242,7 +242,7 @@
         <w:tc>
           <w:tcPr>
             <w:cnfStyle w:val="001000000000" w:firstRow="0" w:lastRow="0" w:firstColumn="1" w:lastColumn="0" w:oddVBand="0" w:evenVBand="0" w:oddHBand="0" w:evenHBand="0" w:firstRowFirstColumn="0" w:firstRowLastColumn="0" w:lastRowFirstColumn="0" w:lastRowLastColumn="0"/>
-            <w:tcW w:w="5035" w:type="dxa"/>
+            <w:tcW w:w="4495" w:type="dxa"/>
           </w:tcPr>
           <w:p>
             <w:pPr>
@@ -262,7 +262,7 @@
         </w:tc>
         <w:tc>
           <w:tcPr>
-            <w:tcW w:w="1431" w:type="dxa"/>
+            <w:tcW w:w="1440" w:type="dxa"/>
           </w:tcPr>
           <w:p>
             <w:pPr>
@@ -275,7 +275,7 @@
         </w:tc>
         <w:tc>
           <w:tcPr>
-            <w:tcW w:w="2884" w:type="dxa"/>
+            <w:tcW w:w="3415" w:type="dxa"/>
           </w:tcPr>
           <w:p>
             <w:pPr>
@@ -294,7 +294,7 @@
         <w:tc>
           <w:tcPr>
             <w:cnfStyle w:val="001000000000" w:firstRow="0" w:lastRow="0" w:firstColumn="1" w:lastColumn="0" w:oddVBand="0" w:evenVBand="0" w:oddHBand="0" w:evenHBand="0" w:firstRowFirstColumn="0" w:firstRowLastColumn="0" w:lastRowFirstColumn="0" w:lastRowLastColumn="0"/>
-            <w:tcW w:w="5035" w:type="dxa"/>
+            <w:tcW w:w="4495" w:type="dxa"/>
           </w:tcPr>
           <w:p>
             <w:pPr>
@@ -347,20 +347,20 @@
         </w:tc>
         <w:tc>
           <w:tcPr>
-            <w:tcW w:w="1431" w:type="dxa"/>
+            <w:tcW w:w="1440" w:type="dxa"/>
           </w:tcPr>
           <w:p>
             <w:pPr>
               <w:cnfStyle w:val="000000100000" w:firstRow="0" w:lastRow="0" w:firstColumn="0" w:lastColumn="0" w:oddVBand="0" w:evenVBand="0" w:oddHBand="1" w:evenHBand="0" w:firstRowFirstColumn="0" w:firstRowLastColumn="0" w:lastRowFirstColumn="0" w:lastRowLastColumn="0"/>
             </w:pPr>
             <w:r>
-              <w:t>Done</w:t>
-            </w:r>
-          </w:p>
-        </w:tc>
-        <w:tc>
-          <w:tcPr>
-            <w:tcW w:w="2884" w:type="dxa"/>
+              <w:t>Partial</w:t>
+            </w:r>
+          </w:p>
+        </w:tc>
+        <w:tc>
+          <w:tcPr>
+            <w:tcW w:w="3415" w:type="dxa"/>
           </w:tcPr>
           <w:p>
             <w:pPr>
@@ -376,7 +376,7 @@
         <w:tc>
           <w:tcPr>
             <w:cnfStyle w:val="001000000000" w:firstRow="0" w:lastRow="0" w:firstColumn="1" w:lastColumn="0" w:oddVBand="0" w:evenVBand="0" w:oddHBand="0" w:evenHBand="0" w:firstRowFirstColumn="0" w:firstRowLastColumn="0" w:lastRowFirstColumn="0" w:lastRowLastColumn="0"/>
-            <w:tcW w:w="5035" w:type="dxa"/>
+            <w:tcW w:w="4495" w:type="dxa"/>
           </w:tcPr>
           <w:p>
             <w:pPr>
@@ -396,17 +396,20 @@
         </w:tc>
         <w:tc>
           <w:tcPr>
-            <w:tcW w:w="1431" w:type="dxa"/>
+            <w:tcW w:w="1440" w:type="dxa"/>
           </w:tcPr>
           <w:p>
             <w:pPr>
               <w:cnfStyle w:val="000000000000" w:firstRow="0" w:lastRow="0" w:firstColumn="0" w:lastColumn="0" w:oddVBand="0" w:evenVBand="0" w:oddHBand="0" w:evenHBand="0" w:firstRowFirstColumn="0" w:firstRowLastColumn="0" w:lastRowFirstColumn="0" w:lastRowLastColumn="0"/>
             </w:pPr>
-          </w:p>
-        </w:tc>
-        <w:tc>
-          <w:tcPr>
-            <w:tcW w:w="2884" w:type="dxa"/>
+            <w:r>
+              <w:t>Not Done</w:t>
+            </w:r>
+          </w:p>
+        </w:tc>
+        <w:tc>
+          <w:tcPr>
+            <w:tcW w:w="3415" w:type="dxa"/>
           </w:tcPr>
           <w:p>
             <w:pPr>
@@ -425,7 +428,7 @@
         <w:tc>
           <w:tcPr>
             <w:cnfStyle w:val="001000000000" w:firstRow="0" w:lastRow="0" w:firstColumn="1" w:lastColumn="0" w:oddVBand="0" w:evenVBand="0" w:oddHBand="0" w:evenHBand="0" w:firstRowFirstColumn="0" w:firstRowLastColumn="0" w:lastRowFirstColumn="0" w:lastRowLastColumn="0"/>
-            <w:tcW w:w="5035" w:type="dxa"/>
+            <w:tcW w:w="4495" w:type="dxa"/>
           </w:tcPr>
           <w:p>
             <w:pPr>
@@ -463,17 +466,20 @@
         </w:tc>
         <w:tc>
           <w:tcPr>
-            <w:tcW w:w="1431" w:type="dxa"/>
+            <w:tcW w:w="1440" w:type="dxa"/>
           </w:tcPr>
           <w:p>
             <w:pPr>
               <w:cnfStyle w:val="000000100000" w:firstRow="0" w:lastRow="0" w:firstColumn="0" w:lastColumn="0" w:oddVBand="0" w:evenVBand="0" w:oddHBand="1" w:evenHBand="0" w:firstRowFirstColumn="0" w:firstRowLastColumn="0" w:lastRowFirstColumn="0" w:lastRowLastColumn="0"/>
             </w:pPr>
-          </w:p>
-        </w:tc>
-        <w:tc>
-          <w:tcPr>
-            <w:tcW w:w="2884" w:type="dxa"/>
+            <w:r>
+              <w:t>Not Done</w:t>
+            </w:r>
+          </w:p>
+        </w:tc>
+        <w:tc>
+          <w:tcPr>
+            <w:tcW w:w="3415" w:type="dxa"/>
           </w:tcPr>
           <w:p>
             <w:pPr>
@@ -492,7 +498,7 @@
         <w:tc>
           <w:tcPr>
             <w:cnfStyle w:val="001000000000" w:firstRow="0" w:lastRow="0" w:firstColumn="1" w:lastColumn="0" w:oddVBand="0" w:evenVBand="0" w:oddHBand="0" w:evenHBand="0" w:firstRowFirstColumn="0" w:firstRowLastColumn="0" w:lastRowFirstColumn="0" w:lastRowLastColumn="0"/>
-            <w:tcW w:w="5035" w:type="dxa"/>
+            <w:tcW w:w="4495" w:type="dxa"/>
           </w:tcPr>
           <w:p>
             <w:pPr>
@@ -537,7 +543,7 @@
         </w:tc>
         <w:tc>
           <w:tcPr>
-            <w:tcW w:w="1431" w:type="dxa"/>
+            <w:tcW w:w="1440" w:type="dxa"/>
           </w:tcPr>
           <w:p>
             <w:pPr>
@@ -550,7 +556,7 @@
         </w:tc>
         <w:tc>
           <w:tcPr>
-            <w:tcW w:w="2884" w:type="dxa"/>
+            <w:tcW w:w="3415" w:type="dxa"/>
           </w:tcPr>
           <w:p>
             <w:pPr>
@@ -569,7 +575,7 @@
         <w:tc>
           <w:tcPr>
             <w:cnfStyle w:val="001000000000" w:firstRow="0" w:lastRow="0" w:firstColumn="1" w:lastColumn="0" w:oddVBand="0" w:evenVBand="0" w:oddHBand="0" w:evenHBand="0" w:firstRowFirstColumn="0" w:firstRowLastColumn="0" w:lastRowFirstColumn="0" w:lastRowLastColumn="0"/>
-            <w:tcW w:w="5035" w:type="dxa"/>
+            <w:tcW w:w="4495" w:type="dxa"/>
           </w:tcPr>
           <w:p>
             <w:pPr>
@@ -632,17 +638,20 @@
         </w:tc>
         <w:tc>
           <w:tcPr>
-            <w:tcW w:w="1431" w:type="dxa"/>
+            <w:tcW w:w="1440" w:type="dxa"/>
           </w:tcPr>
           <w:p>
             <w:pPr>
               <w:cnfStyle w:val="000000100000" w:firstRow="0" w:lastRow="0" w:firstColumn="0" w:lastColumn="0" w:oddVBand="0" w:evenVBand="0" w:oddHBand="1" w:evenHBand="0" w:firstRowFirstColumn="0" w:firstRowLastColumn="0" w:lastRowFirstColumn="0" w:lastRowLastColumn="0"/>
             </w:pPr>
-          </w:p>
-        </w:tc>
-        <w:tc>
-          <w:tcPr>
-            <w:tcW w:w="2884" w:type="dxa"/>
+            <w:r>
+              <w:t>Done</w:t>
+            </w:r>
+          </w:p>
+        </w:tc>
+        <w:tc>
+          <w:tcPr>
+            <w:tcW w:w="3415" w:type="dxa"/>
           </w:tcPr>
           <w:p>
             <w:pPr>
@@ -658,7 +667,7 @@
         <w:tc>
           <w:tcPr>
             <w:cnfStyle w:val="001000000000" w:firstRow="0" w:lastRow="0" w:firstColumn="1" w:lastColumn="0" w:oddVBand="0" w:evenVBand="0" w:oddHBand="0" w:evenHBand="0" w:firstRowFirstColumn="0" w:firstRowLastColumn="0" w:lastRowFirstColumn="0" w:lastRowLastColumn="0"/>
-            <w:tcW w:w="5035" w:type="dxa"/>
+            <w:tcW w:w="4495" w:type="dxa"/>
           </w:tcPr>
           <w:p>
             <w:pPr>
@@ -728,17 +737,20 @@
         </w:tc>
         <w:tc>
           <w:tcPr>
-            <w:tcW w:w="1431" w:type="dxa"/>
+            <w:tcW w:w="1440" w:type="dxa"/>
           </w:tcPr>
           <w:p>
             <w:pPr>
               <w:cnfStyle w:val="000000000000" w:firstRow="0" w:lastRow="0" w:firstColumn="0" w:lastColumn="0" w:oddVBand="0" w:evenVBand="0" w:oddHBand="0" w:evenHBand="0" w:firstRowFirstColumn="0" w:firstRowLastColumn="0" w:lastRowFirstColumn="0" w:lastRowLastColumn="0"/>
             </w:pPr>
-          </w:p>
-        </w:tc>
-        <w:tc>
-          <w:tcPr>
-            <w:tcW w:w="2884" w:type="dxa"/>
+            <w:r>
+              <w:t>Not Done</w:t>
+            </w:r>
+          </w:p>
+        </w:tc>
+        <w:tc>
+          <w:tcPr>
+            <w:tcW w:w="3415" w:type="dxa"/>
           </w:tcPr>
           <w:p>
             <w:pPr>
@@ -757,7 +769,7 @@
         <w:tc>
           <w:tcPr>
             <w:cnfStyle w:val="001000000000" w:firstRow="0" w:lastRow="0" w:firstColumn="1" w:lastColumn="0" w:oddVBand="0" w:evenVBand="0" w:oddHBand="0" w:evenHBand="0" w:firstRowFirstColumn="0" w:firstRowLastColumn="0" w:lastRowFirstColumn="0" w:lastRowLastColumn="0"/>
-            <w:tcW w:w="5035" w:type="dxa"/>
+            <w:tcW w:w="4495" w:type="dxa"/>
           </w:tcPr>
           <w:p>
             <w:pPr>
@@ -802,7 +814,7 @@
         </w:tc>
         <w:tc>
           <w:tcPr>
-            <w:tcW w:w="1431" w:type="dxa"/>
+            <w:tcW w:w="1440" w:type="dxa"/>
           </w:tcPr>
           <w:p>
             <w:pPr>
@@ -815,7 +827,7 @@
         </w:tc>
         <w:tc>
           <w:tcPr>
-            <w:tcW w:w="2884" w:type="dxa"/>
+            <w:tcW w:w="3415" w:type="dxa"/>
           </w:tcPr>
           <w:p>
             <w:pPr>
@@ -831,7 +843,7 @@
         <w:tc>
           <w:tcPr>
             <w:cnfStyle w:val="001000000000" w:firstRow="0" w:lastRow="0" w:firstColumn="1" w:lastColumn="0" w:oddVBand="0" w:evenVBand="0" w:oddHBand="0" w:evenHBand="0" w:firstRowFirstColumn="0" w:firstRowLastColumn="0" w:lastRowFirstColumn="0" w:lastRowLastColumn="0"/>
-            <w:tcW w:w="5035" w:type="dxa"/>
+            <w:tcW w:w="4495" w:type="dxa"/>
           </w:tcPr>
           <w:p>
             <w:pPr>
@@ -851,7 +863,7 @@
         </w:tc>
         <w:tc>
           <w:tcPr>
-            <w:tcW w:w="1431" w:type="dxa"/>
+            <w:tcW w:w="1440" w:type="dxa"/>
           </w:tcPr>
           <w:p>
             <w:pPr>
@@ -864,7 +876,7 @@
         </w:tc>
         <w:tc>
           <w:tcPr>
-            <w:tcW w:w="2884" w:type="dxa"/>
+            <w:tcW w:w="3415" w:type="dxa"/>
           </w:tcPr>
           <w:p>
             <w:pPr>
@@ -892,6 +904,26 @@
       </w:pPr>
       <w:r>
         <w:t>Problems Encountered/ Questions</w:t>
+      </w:r>
+    </w:p>
+    <w:p>
+      <w:r>
+        <w:t xml:space="preserve">I’m not quite sure </w:t>
+      </w:r>
+      <w:r>
+        <w:t>if an</w:t>
+      </w:r>
+      <w:r>
+        <w:t xml:space="preserve"> external API </w:t>
+      </w:r>
+      <w:r>
+        <w:t>applies to this project.</w:t>
+      </w:r>
+    </w:p>
+    <w:p/>
+    <w:p>
+      <w:r>
+        <w:t xml:space="preserve"> </w:t>
       </w:r>
     </w:p>
     <w:sectPr>

</xml_diff>